<commit_message>
fixed spelling mistake in project report
</commit_message>
<xml_diff>
--- a/docs/Project group report.docx
+++ b/docs/Project group report.docx
@@ -674,7 +674,25 @@
                 <w:sz w:val="22"/>
                 <w:szCs w:val="22"/>
               </w:rPr>
-              <w:t>How did the plan changed over the semester?</w:t>
+              <w:t xml:space="preserve">How did the plan </w:t>
+            </w:r>
+            <w:proofErr w:type="gramStart"/>
+            <w:r>
+              <w:rPr>
+                <w:rFonts w:ascii="Calibri" w:eastAsia="Calibri" w:hAnsi="Calibri" w:cs="Calibri"/>
+                <w:sz w:val="22"/>
+                <w:szCs w:val="22"/>
+              </w:rPr>
+              <w:t>changed</w:t>
+            </w:r>
+            <w:proofErr w:type="gramEnd"/>
+            <w:r>
+              <w:rPr>
+                <w:rFonts w:ascii="Calibri" w:eastAsia="Calibri" w:hAnsi="Calibri" w:cs="Calibri"/>
+                <w:sz w:val="22"/>
+                <w:szCs w:val="22"/>
+              </w:rPr>
+              <w:t xml:space="preserve"> over the semester?</w:t>
             </w:r>
           </w:p>
         </w:tc>
@@ -948,7 +966,29 @@
                 <w:sz w:val="22"/>
                 <w:szCs w:val="22"/>
               </w:rPr>
-              <w:t>Concentrate on one app, rather then trying to make two. Also, use a better file format.</w:t>
+              <w:t xml:space="preserve">Concentrate on one app, rather </w:t>
+            </w:r>
+            <w:proofErr w:type="spellStart"/>
+            <w:proofErr w:type="gramStart"/>
+            <w:r>
+              <w:rPr>
+                <w:rFonts w:ascii="Calibri" w:eastAsia="Calibri" w:hAnsi="Calibri" w:cs="Calibri"/>
+                <w:color w:val="000000" w:themeColor="text1"/>
+                <w:sz w:val="22"/>
+                <w:szCs w:val="22"/>
+              </w:rPr>
+              <w:t>then</w:t>
+            </w:r>
+            <w:proofErr w:type="spellEnd"/>
+            <w:proofErr w:type="gramEnd"/>
+            <w:r>
+              <w:rPr>
+                <w:rFonts w:ascii="Calibri" w:eastAsia="Calibri" w:hAnsi="Calibri" w:cs="Calibri"/>
+                <w:color w:val="000000" w:themeColor="text1"/>
+                <w:sz w:val="22"/>
+                <w:szCs w:val="22"/>
+              </w:rPr>
+              <w:t xml:space="preserve"> trying to make two. Also, use a better file format.</w:t>
             </w:r>
           </w:p>
           <w:p>
@@ -1032,7 +1072,7 @@
                 <w:sz w:val="22"/>
                 <w:szCs w:val="22"/>
               </w:rPr>
-              <w:t>How much time have you spend on project per pearson – just estimate</w:t>
+              <w:t>How much time have you spend on project per person – just estimate</w:t>
             </w:r>
           </w:p>
         </w:tc>
@@ -2067,6 +2107,21 @@
 </file>
 
 <file path=customXml/item1.xml><?xml version="1.0" encoding="utf-8"?>
+<?mso-contentType ?>
+<FormTemplates xmlns="http://schemas.microsoft.com/sharepoint/v3/contenttype/forms">
+  <Display>DocumentLibraryForm</Display>
+  <Edit>DocumentLibraryForm</Edit>
+  <New>DocumentLibraryForm</New>
+</FormTemplates>
+</file>
+
+<file path=customXml/item2.xml><?xml version="1.0" encoding="utf-8"?>
+<p:properties xmlns:p="http://schemas.microsoft.com/office/2006/metadata/properties" xmlns:xsi="http://www.w3.org/2001/XMLSchema-instance" xmlns:pc="http://schemas.microsoft.com/office/infopath/2007/PartnerControls">
+  <documentManagement/>
+</p:properties>
+</file>
+
+<file path=customXml/item3.xml><?xml version="1.0" encoding="utf-8"?>
 <ct:contentTypeSchema xmlns:ct="http://schemas.microsoft.com/office/2006/metadata/contentType" xmlns:ma="http://schemas.microsoft.com/office/2006/metadata/properties/metaAttributes" ct:_="" ma:_="" ma:contentTypeName="Document" ma:contentTypeID="0x010100CBBDA99D7A5E4B49BD26F485ED1DC90E" ma:contentTypeVersion="3" ma:contentTypeDescription="Create a new document." ma:contentTypeScope="" ma:versionID="46f449f30cef0e0c61b3b49a1e3b03de">
   <xsd:schema xmlns:xsd="http://www.w3.org/2001/XMLSchema" xmlns:xs="http://www.w3.org/2001/XMLSchema" xmlns:p="http://schemas.microsoft.com/office/2006/metadata/properties" xmlns:ns2="03800fd7-a683-4f70-9ff8-4b9e4027220d" targetNamespace="http://schemas.microsoft.com/office/2006/metadata/properties" ma:root="true" ma:fieldsID="212d6f050afe98890fa7ee0fb07f23ab" ns2:_="">
     <xsd:import namespace="03800fd7-a683-4f70-9ff8-4b9e4027220d"/>
@@ -2204,22 +2259,24 @@
 </ct:contentTypeSchema>
 </file>
 
-<file path=customXml/item2.xml><?xml version="1.0" encoding="utf-8"?>
-<p:properties xmlns:p="http://schemas.microsoft.com/office/2006/metadata/properties" xmlns:xsi="http://www.w3.org/2001/XMLSchema-instance" xmlns:pc="http://schemas.microsoft.com/office/infopath/2007/PartnerControls">
-  <documentManagement/>
-</p:properties>
+<file path=customXml/itemProps1.xml><?xml version="1.0" encoding="utf-8"?>
+<ds:datastoreItem xmlns:ds="http://schemas.openxmlformats.org/officeDocument/2006/customXml" ds:itemID="{83ADA3D1-8A17-4971-A526-EB5BFD5C6F1E}">
+  <ds:schemaRefs>
+    <ds:schemaRef ds:uri="http://schemas.microsoft.com/sharepoint/v3/contenttype/forms"/>
+  </ds:schemaRefs>
+</ds:datastoreItem>
 </file>
 
-<file path=customXml/item3.xml><?xml version="1.0" encoding="utf-8"?>
-<?mso-contentType ?>
-<FormTemplates xmlns="http://schemas.microsoft.com/sharepoint/v3/contenttype/forms">
-  <Display>DocumentLibraryForm</Display>
-  <Edit>DocumentLibraryForm</Edit>
-  <New>DocumentLibraryForm</New>
-</FormTemplates>
+<file path=customXml/itemProps2.xml><?xml version="1.0" encoding="utf-8"?>
+<ds:datastoreItem xmlns:ds="http://schemas.openxmlformats.org/officeDocument/2006/customXml" ds:itemID="{D65B85AD-A6C6-45D1-938F-D07835D1902B}">
+  <ds:schemaRefs>
+    <ds:schemaRef ds:uri="http://schemas.microsoft.com/office/2006/metadata/properties"/>
+    <ds:schemaRef ds:uri="http://schemas.microsoft.com/office/infopath/2007/PartnerControls"/>
+  </ds:schemaRefs>
+</ds:datastoreItem>
 </file>
 
-<file path=customXml/itemProps1.xml><?xml version="1.0" encoding="utf-8"?>
+<file path=customXml/itemProps3.xml><?xml version="1.0" encoding="utf-8"?>
 <ds:datastoreItem xmlns:ds="http://schemas.openxmlformats.org/officeDocument/2006/customXml" ds:itemID="{4FDF6B56-EB4C-4FA5-BCD9-98540E9ED486}">
   <ds:schemaRefs>
     <ds:schemaRef ds:uri="http://schemas.microsoft.com/office/2006/metadata/contentType"/>
@@ -2235,21 +2292,4 @@
     <ds:schemaRef ds:uri="http://schemas.microsoft.com/internal/obd"/>
   </ds:schemaRefs>
 </ds:datastoreItem>
-</file>
-
-<file path=customXml/itemProps2.xml><?xml version="1.0" encoding="utf-8"?>
-<ds:datastoreItem xmlns:ds="http://schemas.openxmlformats.org/officeDocument/2006/customXml" ds:itemID="{D65B85AD-A6C6-45D1-938F-D07835D1902B}">
-  <ds:schemaRefs>
-    <ds:schemaRef ds:uri="http://schemas.microsoft.com/office/2006/metadata/properties"/>
-    <ds:schemaRef ds:uri="http://schemas.microsoft.com/office/infopath/2007/PartnerControls"/>
-  </ds:schemaRefs>
-</ds:datastoreItem>
-</file>
-
-<file path=customXml/itemProps3.xml><?xml version="1.0" encoding="utf-8"?>
-<ds:datastoreItem xmlns:ds="http://schemas.openxmlformats.org/officeDocument/2006/customXml" ds:itemID="{83ADA3D1-8A17-4971-A526-EB5BFD5C6F1E}">
-  <ds:schemaRefs>
-    <ds:schemaRef ds:uri="http://schemas.microsoft.com/sharepoint/v3/contenttype/forms"/>
-  </ds:schemaRefs>
-</ds:datastoreItem>
 </file>
</xml_diff>